<commit_message>
version5 test data thing added
Change-Id: Ic33f6358d63518c8222cdc17b8266accdeeaacfb
Signed-off-by: niharkhetan <nihar.khetan@gmail.com>
</commit_message>
<xml_diff>
--- a/Documents/Report/AML_Report_Version5.docx
+++ b/Documents/Report/AML_Report_Version5.docx
@@ -1476,7 +1476,7 @@
                 <w:noProof/>
                 <w:webHidden/>
               </w:rPr>
-              <w:t>10</w:t>
+              <w:t>11</w:t>
             </w:r>
             <w:r>
               <w:rPr>
@@ -6670,6 +6670,30 @@
       </w:r>
       <w:r>
         <w:tab/>
+        <w:t>Test Set Generation</w:t>
+      </w:r>
+    </w:p>
+    <w:p>
+      <w:pPr>
+        <w:ind w:firstLine="720"/>
+        <w:jc w:val="both"/>
+      </w:pPr>
+      <w:r>
+        <w:t>We generated test set by sampling 30 percent data from the complete dataset randomly. We made sure that test</w:t>
+      </w:r>
+      <w:r>
+        <w:t xml:space="preserve"> set is consistent for all Datasets mentioned in section 2.3.</w:t>
+      </w:r>
+    </w:p>
+    <w:p>
+      <w:pPr>
+        <w:pStyle w:val="Heading2"/>
+      </w:pPr>
+      <w:r>
+        <w:t>2.6</w:t>
+      </w:r>
+      <w:r>
+        <w:tab/>
         <w:t>Evaluation Criteria</w:t>
       </w:r>
       <w:bookmarkEnd w:id="13"/>
@@ -6759,7 +6783,7 @@
         <w:t>2.</w:t>
       </w:r>
       <w:r>
-        <w:t>6</w:t>
+        <w:t>7</w:t>
       </w:r>
       <w:r>
         <w:tab/>
@@ -6768,6 +6792,9 @@
       <w:bookmarkEnd w:id="14"/>
     </w:p>
     <w:p>
+      <w:pPr>
+        <w:jc w:val="both"/>
+      </w:pPr>
       <w:r>
         <w:tab/>
         <w:t>We did experiments for all datasets defined in section 2.3 and recorded Accuracy, F measure and AUC ROC Score for all Classifiers mentioned in section 2.4.</w:t>
@@ -6801,13 +6828,15 @@
         <w:tblLook w:val="04A0" w:firstRow="1" w:lastRow="0" w:firstColumn="1" w:lastColumn="0" w:noHBand="0" w:noVBand="1"/>
       </w:tblPr>
       <w:tblGrid>
-        <w:gridCol w:w="4335"/>
-        <w:gridCol w:w="4305"/>
+        <w:gridCol w:w="4307"/>
+        <w:gridCol w:w="31"/>
+        <w:gridCol w:w="4302"/>
       </w:tblGrid>
       <w:tr>
         <w:tc>
           <w:tcPr>
-            <w:tcW w:w="4315" w:type="dxa"/>
+            <w:tcW w:w="4335" w:type="dxa"/>
+            <w:gridSpan w:val="2"/>
           </w:tcPr>
           <w:p>
             <w:r>
@@ -6817,13 +6846,13 @@
               <mc:AlternateContent>
                 <mc:Choice Requires="wps">
                   <w:drawing>
-                    <wp:anchor distT="0" distB="0" distL="114300" distR="114300" simplePos="0" relativeHeight="251659264" behindDoc="0" locked="0" layoutInCell="1" allowOverlap="1" wp14:anchorId="5D96926D" wp14:editId="7E3B65FC">
+                    <wp:anchor distT="0" distB="0" distL="114300" distR="114300" simplePos="0" relativeHeight="251659264" behindDoc="0" locked="0" layoutInCell="1" allowOverlap="1" wp14:anchorId="5D96926D" wp14:editId="0D2A35D6">
                       <wp:simplePos x="0" y="0"/>
                       <wp:positionH relativeFrom="column">
                         <wp:posOffset>74295</wp:posOffset>
                       </wp:positionH>
                       <wp:positionV relativeFrom="paragraph">
-                        <wp:posOffset>3455670</wp:posOffset>
+                        <wp:posOffset>3303270</wp:posOffset>
                       </wp:positionV>
                       <wp:extent cx="914400" cy="168275"/>
                       <wp:effectExtent l="0" t="0" r="0" b="3175"/>
@@ -6898,7 +6927,11 @@
                 </mc:Choice>
                 <mc:Fallback>
                   <w:pict>
-                    <v:shape w14:anchorId="5D96926D" id="Text Box 7" o:spid="_x0000_s1027" type="#_x0000_t202" style="position:absolute;margin-left:5.85pt;margin-top:272.1pt;width:1in;height:13.25pt;z-index:251659264;visibility:visible;mso-wrap-style:none;mso-height-percent:0;mso-wrap-distance-left:9pt;mso-wrap-distance-top:0;mso-wrap-distance-right:9pt;mso-wrap-distance-bottom:0;mso-position-horizontal:absolute;mso-position-horizontal-relative:text;mso-position-vertical:absolute;mso-position-vertical-relative:text;mso-height-percent:0;mso-height-relative:margin;v-text-anchor:top" o:gfxdata="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" fillcolor="white [3201]" stroked="f" strokeweight=".5pt">
+                    <v:shapetype w14:anchorId="5D96926D" id="_x0000_t202" coordsize="21600,21600" o:spt="202" path="m,l,21600r21600,l21600,xe">
+                      <v:stroke joinstyle="miter"/>
+                      <v:path gradientshapeok="t" o:connecttype="rect"/>
+                    </v:shapetype>
+                    <v:shape id="Text Box 7" o:spid="_x0000_s1027" type="#_x0000_t202" style="position:absolute;margin-left:5.85pt;margin-top:260.1pt;width:1in;height:13.25pt;z-index:251659264;visibility:visible;mso-wrap-style:none;mso-height-percent:0;mso-wrap-distance-left:9pt;mso-wrap-distance-top:0;mso-wrap-distance-right:9pt;mso-wrap-distance-bottom:0;mso-position-horizontal:absolute;mso-position-horizontal-relative:text;mso-position-vertical:absolute;mso-position-vertical-relative:text;mso-height-percent:0;mso-height-relative:margin;v-text-anchor:top" o:gfxdata="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" fillcolor="white [3201]" stroked="f" strokeweight=".5pt">
                       <v:textbox inset="0,0,0,0">
                         <w:txbxContent>
                           <w:p>
@@ -6926,8 +6959,8 @@
                 <w:noProof/>
               </w:rPr>
               <w:drawing>
-                <wp:inline distT="0" distB="0" distL="0" distR="0" wp14:anchorId="60198E66" wp14:editId="251293C8">
-                  <wp:extent cx="2614930" cy="3819525"/>
+                <wp:inline distT="0" distB="0" distL="0" distR="0" wp14:anchorId="60198E66" wp14:editId="14B9CE00">
+                  <wp:extent cx="2614930" cy="3552825"/>
                   <wp:effectExtent l="0" t="0" r="13970" b="9525"/>
                   <wp:docPr id="1" name="Chart 1"/>
                   <wp:cNvGraphicFramePr/>
@@ -6943,7 +6976,7 @@
         </w:tc>
         <w:tc>
           <w:tcPr>
-            <w:tcW w:w="4315" w:type="dxa"/>
+            <w:tcW w:w="4305" w:type="dxa"/>
           </w:tcPr>
           <w:p>
             <w:r>
@@ -6953,13 +6986,13 @@
               <mc:AlternateContent>
                 <mc:Choice Requires="wps">
                   <w:drawing>
-                    <wp:anchor distT="0" distB="0" distL="114300" distR="114300" simplePos="0" relativeHeight="251661312" behindDoc="0" locked="0" layoutInCell="1" allowOverlap="1" wp14:anchorId="2A1C18A2" wp14:editId="4665201E">
+                    <wp:anchor distT="0" distB="0" distL="114300" distR="114300" simplePos="0" relativeHeight="251661312" behindDoc="0" locked="0" layoutInCell="1" allowOverlap="1" wp14:anchorId="2A1C18A2" wp14:editId="506931BB">
                       <wp:simplePos x="0" y="0"/>
                       <wp:positionH relativeFrom="column">
                         <wp:posOffset>83820</wp:posOffset>
                       </wp:positionH>
                       <wp:positionV relativeFrom="paragraph">
-                        <wp:posOffset>3437255</wp:posOffset>
+                        <wp:posOffset>3303905</wp:posOffset>
                       </wp:positionV>
                       <wp:extent cx="914400" cy="168275"/>
                       <wp:effectExtent l="0" t="0" r="0" b="3175"/>
@@ -7040,7 +7073,7 @@
                 </mc:Choice>
                 <mc:Fallback>
                   <w:pict>
-                    <v:shape w14:anchorId="2A1C18A2" id="Text Box 8" o:spid="_x0000_s1028" type="#_x0000_t202" style="position:absolute;margin-left:6.6pt;margin-top:270.65pt;width:1in;height:13.25pt;z-index:251661312;visibility:visible;mso-wrap-style:none;mso-height-percent:0;mso-wrap-distance-left:9pt;mso-wrap-distance-top:0;mso-wrap-distance-right:9pt;mso-wrap-distance-bottom:0;mso-position-horizontal:absolute;mso-position-horizontal-relative:text;mso-position-vertical:absolute;mso-position-vertical-relative:text;mso-height-percent:0;mso-height-relative:margin;v-text-anchor:top" o:gfxdata="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" fillcolor="white [3201]" stroked="f" strokeweight=".5pt">
+                    <v:shape w14:anchorId="2A1C18A2" id="Text Box 8" o:spid="_x0000_s1028" type="#_x0000_t202" style="position:absolute;margin-left:6.6pt;margin-top:260.15pt;width:1in;height:13.25pt;z-index:251661312;visibility:visible;mso-wrap-style:none;mso-height-percent:0;mso-wrap-distance-left:9pt;mso-wrap-distance-top:0;mso-wrap-distance-right:9pt;mso-wrap-distance-bottom:0;mso-position-horizontal:absolute;mso-position-horizontal-relative:text;mso-position-vertical:absolute;mso-position-vertical-relative:text;mso-height-percent:0;mso-height-relative:margin;v-text-anchor:top" o:gfxdata="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" fillcolor="white [3201]" stroked="f" strokeweight=".5pt">
                       <v:textbox inset="0,0,0,0">
                         <w:txbxContent>
                           <w:p>
@@ -7074,8 +7107,8 @@
                 <w:noProof/>
               </w:rPr>
               <w:drawing>
-                <wp:inline distT="0" distB="0" distL="0" distR="0" wp14:anchorId="73E3817B" wp14:editId="382D69E4">
-                  <wp:extent cx="2606040" cy="3819525"/>
+                <wp:inline distT="0" distB="0" distL="0" distR="0" wp14:anchorId="73E3817B" wp14:editId="0F52267E">
+                  <wp:extent cx="2606040" cy="3552825"/>
                   <wp:effectExtent l="0" t="0" r="3810" b="9525"/>
                   <wp:docPr id="4" name="Chart 4"/>
                   <wp:cNvGraphicFramePr/>
@@ -7090,38 +7123,17 @@
           </w:p>
         </w:tc>
       </w:tr>
-    </w:tbl>
-    <w:p/>
-    <w:p/>
-    <w:p/>
-    <w:tbl>
-      <w:tblPr>
-        <w:tblStyle w:val="TableGrid"/>
-        <w:tblW w:w="0" w:type="auto"/>
-        <w:tblBorders>
-          <w:top w:val="none" w:sz="0" w:space="0" w:color="auto"/>
-          <w:left w:val="none" w:sz="0" w:space="0" w:color="auto"/>
-          <w:bottom w:val="none" w:sz="0" w:space="0" w:color="auto"/>
-          <w:right w:val="none" w:sz="0" w:space="0" w:color="auto"/>
-          <w:insideH w:val="none" w:sz="0" w:space="0" w:color="auto"/>
-          <w:insideV w:val="none" w:sz="0" w:space="0" w:color="auto"/>
-        </w:tblBorders>
-        <w:tblLook w:val="04A0" w:firstRow="1" w:lastRow="0" w:firstColumn="1" w:lastColumn="0" w:noHBand="0" w:noVBand="1"/>
-      </w:tblPr>
-      <w:tblGrid>
-        <w:gridCol w:w="4290"/>
-        <w:gridCol w:w="4350"/>
-      </w:tblGrid>
       <w:tr>
         <w:tc>
           <w:tcPr>
-            <w:tcW w:w="4315" w:type="dxa"/>
+            <w:tcW w:w="4290" w:type="dxa"/>
           </w:tcPr>
           <w:p>
             <w:r>
               <w:rPr>
                 <w:noProof/>
               </w:rPr>
+              <w:lastRenderedPageBreak/>
               <mc:AlternateContent>
                 <mc:Choice Requires="wps">
                   <w:drawing>
@@ -7263,7 +7275,8 @@
         </w:tc>
         <w:tc>
           <w:tcPr>
-            <w:tcW w:w="4315" w:type="dxa"/>
+            <w:tcW w:w="4350" w:type="dxa"/>
+            <w:gridSpan w:val="2"/>
           </w:tcPr>
           <w:p>
             <w:r>
@@ -7399,7 +7412,7 @@
       <w:tr>
         <w:tc>
           <w:tcPr>
-            <w:tcW w:w="4315" w:type="dxa"/>
+            <w:tcW w:w="4290" w:type="dxa"/>
           </w:tcPr>
           <w:p>
             <w:pPr>
@@ -7411,7 +7424,8 @@
         </w:tc>
         <w:tc>
           <w:tcPr>
-            <w:tcW w:w="4315" w:type="dxa"/>
+            <w:tcW w:w="4350" w:type="dxa"/>
+            <w:gridSpan w:val="2"/>
           </w:tcPr>
           <w:p>
             <w:pPr>
@@ -7425,7 +7439,7 @@
       <w:tr>
         <w:tc>
           <w:tcPr>
-            <w:tcW w:w="4315" w:type="dxa"/>
+            <w:tcW w:w="4290" w:type="dxa"/>
           </w:tcPr>
           <w:p>
             <w:pPr>
@@ -7437,7 +7451,8 @@
         </w:tc>
         <w:tc>
           <w:tcPr>
-            <w:tcW w:w="4315" w:type="dxa"/>
+            <w:tcW w:w="4350" w:type="dxa"/>
+            <w:gridSpan w:val="2"/>
           </w:tcPr>
           <w:p>
             <w:pPr>
@@ -7451,7 +7466,7 @@
       <w:tr>
         <w:tc>
           <w:tcPr>
-            <w:tcW w:w="4315" w:type="dxa"/>
+            <w:tcW w:w="4290" w:type="dxa"/>
           </w:tcPr>
           <w:p>
             <w:r>
@@ -7599,7 +7614,8 @@
         </w:tc>
         <w:tc>
           <w:tcPr>
-            <w:tcW w:w="4315" w:type="dxa"/>
+            <w:tcW w:w="4350" w:type="dxa"/>
+            <w:gridSpan w:val="2"/>
           </w:tcPr>
           <w:p>
             <w:r>
@@ -7780,6 +7796,7 @@
               <w:rPr>
                 <w:noProof/>
               </w:rPr>
+              <w:lastRenderedPageBreak/>
               <mc:AlternateContent>
                 <mc:Choice Requires="wps">
                   <w:drawing>
@@ -8724,6 +8741,7 @@
               <w:rPr>
                 <w:noProof/>
               </w:rPr>
+              <w:lastRenderedPageBreak/>
               <mc:AlternateContent>
                 <mc:Choice Requires="wps">
                   <w:drawing>
@@ -9701,15 +9719,6 @@
     </w:p>
     <w:p>
       <w:pPr>
-        <w:rPr>
-          <w:noProof/>
-        </w:rPr>
-      </w:pPr>
-      <w:bookmarkStart w:id="15" w:name="_GoBack"/>
-      <w:bookmarkEnd w:id="15"/>
-    </w:p>
-    <w:p>
-      <w:pPr>
         <w:pStyle w:val="Heading1"/>
         <w:numPr>
           <w:ilvl w:val="0"/>
@@ -9717,19 +9726,19 @@
         </w:numPr>
         <w:ind w:left="450" w:hanging="450"/>
       </w:pPr>
-      <w:bookmarkStart w:id="16" w:name="_Toc437645768"/>
+      <w:bookmarkStart w:id="15" w:name="_Toc437645768"/>
       <w:r>
         <w:t>DETAILED ANALYSIS</w:t>
       </w:r>
-      <w:bookmarkEnd w:id="16"/>
+      <w:bookmarkEnd w:id="15"/>
     </w:p>
     <w:p>
       <w:pPr>
         <w:pStyle w:val="Heading2"/>
       </w:pPr>
-      <w:bookmarkStart w:id="17" w:name="_3.1_Accuracy_Balanced"/>
-      <w:bookmarkStart w:id="18" w:name="_Toc437645769"/>
-      <w:bookmarkEnd w:id="17"/>
+      <w:bookmarkStart w:id="16" w:name="_3.1_Accuracy_Balanced"/>
+      <w:bookmarkStart w:id="17" w:name="_Toc437645769"/>
+      <w:bookmarkEnd w:id="16"/>
       <w:r>
         <w:t>3.1</w:t>
       </w:r>
@@ -9737,7 +9746,7 @@
         <w:tab/>
         <w:t>Accuracy Balanced v/s Unbalanced Data</w:t>
       </w:r>
-      <w:bookmarkEnd w:id="18"/>
+      <w:bookmarkEnd w:id="17"/>
     </w:p>
     <w:p>
       <w:pPr>
@@ -9839,9 +9848,9 @@
         </w:rPr>
         <w:lastRenderedPageBreak/>
         <w:drawing>
-          <wp:inline distT="0" distB="0" distL="0" distR="0" wp14:anchorId="0872410A" wp14:editId="58974F0C">
-            <wp:extent cx="5565140" cy="6826469"/>
-            <wp:effectExtent l="0" t="0" r="16510" b="12700"/>
+          <wp:inline distT="0" distB="0" distL="0" distR="0" wp14:anchorId="0872410A" wp14:editId="21625160">
+            <wp:extent cx="5565140" cy="7810500"/>
+            <wp:effectExtent l="0" t="0" r="16510" b="0"/>
             <wp:docPr id="23" name="Chart 23"/>
             <wp:cNvGraphicFramePr/>
             <a:graphic xmlns:a="http://schemas.openxmlformats.org/drawingml/2006/main">
@@ -9865,15 +9874,16 @@
       <w:pPr>
         <w:pStyle w:val="Heading2"/>
       </w:pPr>
-      <w:bookmarkStart w:id="19" w:name="_Toc437645770"/>
+      <w:bookmarkStart w:id="18" w:name="_Toc437645770"/>
       <w:r>
+        <w:lastRenderedPageBreak/>
         <w:t>3.2</w:t>
       </w:r>
       <w:r>
         <w:tab/>
         <w:t>Bagging</w:t>
       </w:r>
-      <w:bookmarkEnd w:id="19"/>
+      <w:bookmarkEnd w:id="18"/>
     </w:p>
     <w:p>
       <w:pPr>
@@ -9911,7 +9921,6 @@
         <w:rPr>
           <w:noProof/>
         </w:rPr>
-        <w:lastRenderedPageBreak/>
         <w:drawing>
           <wp:inline distT="0" distB="0" distL="0" distR="0" wp14:anchorId="265B83E6" wp14:editId="1FDFCD6C">
             <wp:extent cx="5470634" cy="3310759"/>
@@ -10016,7 +10025,7 @@
       <w:pPr>
         <w:pStyle w:val="Heading2"/>
       </w:pPr>
-      <w:bookmarkStart w:id="20" w:name="_Toc437645771"/>
+      <w:bookmarkStart w:id="19" w:name="_Toc437645771"/>
       <w:r>
         <w:t>3.3</w:t>
       </w:r>
@@ -10041,7 +10050,7 @@
       <w:r>
         <w:t>eighbor</w:t>
       </w:r>
-      <w:bookmarkEnd w:id="20"/>
+      <w:bookmarkEnd w:id="19"/>
     </w:p>
     <w:p>
       <w:pPr>
@@ -10279,7 +10288,7 @@
         <w:pStyle w:val="Heading2"/>
         <w:spacing w:after="240"/>
       </w:pPr>
-      <w:bookmarkStart w:id="21" w:name="_Toc437645772"/>
+      <w:bookmarkStart w:id="20" w:name="_Toc437645772"/>
       <w:r>
         <w:lastRenderedPageBreak/>
         <w:t>3.4</w:t>
@@ -10288,7 +10297,7 @@
         <w:tab/>
         <w:t>All Classifiers v/s each other</w:t>
       </w:r>
-      <w:bookmarkEnd w:id="21"/>
+      <w:bookmarkEnd w:id="20"/>
       <w:r>
         <w:t xml:space="preserve"> </w:t>
       </w:r>
@@ -10355,7 +10364,7 @@
         <w:pStyle w:val="Heading2"/>
         <w:spacing w:after="240"/>
       </w:pPr>
-      <w:bookmarkStart w:id="22" w:name="_Toc437645773"/>
+      <w:bookmarkStart w:id="21" w:name="_Toc437645773"/>
       <w:r>
         <w:lastRenderedPageBreak/>
         <w:t>3.5</w:t>
@@ -10364,7 +10373,7 @@
         <w:tab/>
         <w:t>Random Forest and Ensemble</w:t>
       </w:r>
-      <w:bookmarkEnd w:id="22"/>
+      <w:bookmarkEnd w:id="21"/>
     </w:p>
     <w:p>
       <w:r>
@@ -10563,7 +10572,7 @@
       <w:pPr>
         <w:pStyle w:val="Heading2"/>
       </w:pPr>
-      <w:bookmarkStart w:id="23" w:name="_Toc437645774"/>
+      <w:bookmarkStart w:id="22" w:name="_Toc437645774"/>
       <w:r>
         <w:t>3.6</w:t>
       </w:r>
@@ -10571,7 +10580,7 @@
         <w:tab/>
         <w:t>Naïve Bayes</w:t>
       </w:r>
-      <w:bookmarkEnd w:id="23"/>
+      <w:bookmarkEnd w:id="22"/>
       <w:r>
         <w:t xml:space="preserve"> </w:t>
       </w:r>
@@ -10643,7 +10652,7 @@
       <w:pPr>
         <w:pStyle w:val="Heading2"/>
       </w:pPr>
-      <w:bookmarkStart w:id="24" w:name="_Toc437645775"/>
+      <w:bookmarkStart w:id="23" w:name="_Toc437645775"/>
       <w:r>
         <w:t>3.7</w:t>
       </w:r>
@@ -10651,7 +10660,7 @@
         <w:tab/>
         <w:t>Data Balancing Techniques</w:t>
       </w:r>
-      <w:bookmarkEnd w:id="24"/>
+      <w:bookmarkEnd w:id="23"/>
     </w:p>
     <w:p>
       <w:pPr>
@@ -10694,7 +10703,7 @@
       <w:pPr>
         <w:pStyle w:val="Heading2"/>
       </w:pPr>
-      <w:bookmarkStart w:id="25" w:name="_Toc437645776"/>
+      <w:bookmarkStart w:id="24" w:name="_Toc437645776"/>
       <w:r>
         <w:t>3.7</w:t>
       </w:r>
@@ -10702,7 +10711,7 @@
         <w:tab/>
         <w:t>SVM</w:t>
       </w:r>
-      <w:bookmarkEnd w:id="25"/>
+      <w:bookmarkEnd w:id="24"/>
     </w:p>
     <w:p>
       <w:pPr>
@@ -10762,7 +10771,7 @@
       <w:pPr>
         <w:pStyle w:val="Heading2"/>
       </w:pPr>
-      <w:bookmarkStart w:id="26" w:name="_Toc437645777"/>
+      <w:bookmarkStart w:id="25" w:name="_Toc437645777"/>
       <w:r>
         <w:t>3.8</w:t>
       </w:r>
@@ -10770,7 +10779,7 @@
         <w:tab/>
         <w:t>Decision Trees</w:t>
       </w:r>
-      <w:bookmarkEnd w:id="26"/>
+      <w:bookmarkEnd w:id="25"/>
     </w:p>
     <w:p>
       <w:pPr>
@@ -10824,7 +10833,7 @@
       <w:pPr>
         <w:pStyle w:val="Heading2"/>
       </w:pPr>
-      <w:bookmarkStart w:id="27" w:name="_Toc437645778"/>
+      <w:bookmarkStart w:id="26" w:name="_Toc437645778"/>
       <w:r>
         <w:t>3.9</w:t>
       </w:r>
@@ -10832,7 +10841,7 @@
         <w:tab/>
         <w:t>Logistic Regression</w:t>
       </w:r>
-      <w:bookmarkEnd w:id="27"/>
+      <w:bookmarkEnd w:id="26"/>
     </w:p>
     <w:p>
       <w:pPr>
@@ -10897,18 +10906,18 @@
         </w:numPr>
         <w:ind w:left="450" w:hanging="450"/>
       </w:pPr>
-      <w:bookmarkStart w:id="28" w:name="_Toc437645779"/>
+      <w:bookmarkStart w:id="27" w:name="_Toc437645779"/>
       <w:r>
         <w:lastRenderedPageBreak/>
         <w:t>OWN IMPLEMENTATIONS</w:t>
       </w:r>
-      <w:bookmarkEnd w:id="28"/>
+      <w:bookmarkEnd w:id="27"/>
     </w:p>
     <w:p>
       <w:pPr>
         <w:pStyle w:val="Heading2"/>
       </w:pPr>
-      <w:bookmarkStart w:id="29" w:name="_Toc437645780"/>
+      <w:bookmarkStart w:id="28" w:name="_Toc437645780"/>
       <w:r>
         <w:t>4.1</w:t>
       </w:r>
@@ -10916,7 +10925,7 @@
         <w:tab/>
         <w:t>Decision Trees</w:t>
       </w:r>
-      <w:bookmarkEnd w:id="29"/>
+      <w:bookmarkEnd w:id="28"/>
     </w:p>
     <w:p>
       <w:pPr>
@@ -10964,7 +10973,7 @@
       <w:pPr>
         <w:pStyle w:val="Heading2"/>
       </w:pPr>
-      <w:bookmarkStart w:id="30" w:name="_Toc437645781"/>
+      <w:bookmarkStart w:id="29" w:name="_Toc437645781"/>
       <w:r>
         <w:t>4.2</w:t>
       </w:r>
@@ -10972,7 +10981,7 @@
         <w:tab/>
         <w:t>Logistic Regression</w:t>
       </w:r>
-      <w:bookmarkEnd w:id="30"/>
+      <w:bookmarkEnd w:id="29"/>
     </w:p>
     <w:p>
       <w:pPr>
@@ -11035,12 +11044,12 @@
         </w:numPr>
         <w:ind w:left="450" w:hanging="450"/>
       </w:pPr>
-      <w:bookmarkStart w:id="31" w:name="_Toc437645782"/>
+      <w:bookmarkStart w:id="30" w:name="_Toc437645782"/>
       <w:r>
         <w:lastRenderedPageBreak/>
         <w:t>REFERENCES</w:t>
       </w:r>
-      <w:bookmarkEnd w:id="31"/>
+      <w:bookmarkEnd w:id="30"/>
     </w:p>
     <w:p>
       <w:pPr>
@@ -11103,9 +11112,50 @@
         <w:t>Sriraam Natarajan</w:t>
       </w:r>
     </w:p>
+    <w:p>
+      <w:pPr>
+        <w:pStyle w:val="ListParagraph"/>
+        <w:numPr>
+          <w:ilvl w:val="0"/>
+          <w:numId w:val="45"/>
+        </w:numPr>
+        <w:jc w:val="both"/>
+        <w:rPr>
+          <w:color w:val="000000" w:themeColor="text1"/>
+        </w:rPr>
+      </w:pPr>
+      <w:r>
+        <w:rPr>
+          <w:rFonts w:cs="Arial"/>
+        </w:rPr>
+        <w:t>Dataset:</w:t>
+      </w:r>
+      <w:r>
+        <w:t xml:space="preserve"> </w:t>
+      </w:r>
+      <w:hyperlink r:id="rId39" w:history="1">
+        <w:r>
+          <w:rPr>
+            <w:rStyle w:val="Hyperlink"/>
+          </w:rPr>
+          <w:t>https://www.kaggle.com/c/DontGetKicked</w:t>
+        </w:r>
+      </w:hyperlink>
+    </w:p>
+    <w:p>
+      <w:pPr>
+        <w:pStyle w:val="ListParagraph"/>
+        <w:jc w:val="both"/>
+        <w:rPr>
+          <w:color w:val="000000" w:themeColor="text1"/>
+        </w:rPr>
+      </w:pPr>
+      <w:bookmarkStart w:id="31" w:name="_GoBack"/>
+      <w:bookmarkEnd w:id="31"/>
+    </w:p>
     <w:sectPr>
-      <w:headerReference w:type="default" r:id="rId39"/>
-      <w:footerReference w:type="default" r:id="rId40"/>
+      <w:headerReference w:type="default" r:id="rId40"/>
+      <w:footerReference w:type="default" r:id="rId41"/>
       <w:pgSz w:w="12240" w:h="15840"/>
       <w:pgMar w:top="1440" w:right="1440" w:bottom="1440" w:left="2160" w:header="720" w:footer="720" w:gutter="0"/>
       <w:cols w:space="720"/>
@@ -11205,7 +11255,7 @@
         <w:rFonts w:ascii="Times New Roman" w:hAnsi="Times New Roman" w:cs="Times New Roman"/>
         <w:noProof/>
       </w:rPr>
-      <w:t>18</w:t>
+      <w:t>2</w:t>
     </w:r>
     <w:r>
       <w:rPr>
@@ -17407,11 +17457,11 @@
           <c:showBubbleSize val="0"/>
         </c:dLbls>
         <c:gapWidth val="247"/>
-        <c:axId val="-1751973184"/>
-        <c:axId val="-1751978080"/>
+        <c:axId val="370934144"/>
+        <c:axId val="370934704"/>
       </c:barChart>
       <c:catAx>
-        <c:axId val="-1751973184"/>
+        <c:axId val="370934144"/>
         <c:scaling>
           <c:orientation val="maxMin"/>
         </c:scaling>
@@ -17468,7 +17518,7 @@
             <a:endParaRPr lang="en-US"/>
           </a:p>
         </c:txPr>
-        <c:crossAx val="-1751978080"/>
+        <c:crossAx val="370934704"/>
         <c:crosses val="autoZero"/>
         <c:auto val="1"/>
         <c:lblAlgn val="ctr"/>
@@ -17476,7 +17526,7 @@
         <c:noMultiLvlLbl val="0"/>
       </c:catAx>
       <c:valAx>
-        <c:axId val="-1751978080"/>
+        <c:axId val="370934704"/>
         <c:scaling>
           <c:orientation val="minMax"/>
           <c:min val="0.5"/>
@@ -17583,7 +17633,7 @@
             <a:endParaRPr lang="en-US"/>
           </a:p>
         </c:txPr>
-        <c:crossAx val="-1751973184"/>
+        <c:crossAx val="370934144"/>
         <c:crosses val="max"/>
         <c:crossBetween val="between"/>
       </c:valAx>
@@ -17842,8 +17892,8 @@
         </c:dLbls>
         <c:gapWidth val="247"/>
         <c:overlap val="-20"/>
-        <c:axId val="-1748186976"/>
-        <c:axId val="-1748193504"/>
+        <c:axId val="367640416"/>
+        <c:axId val="367640976"/>
         <c:extLst>
           <c:ext xmlns:c15="http://schemas.microsoft.com/office/drawing/2012/chart" uri="{02D57815-91ED-43cb-92C2-25804820EDAC}">
             <c15:filteredBarSeries>
@@ -18180,7 +18230,7 @@
         </c:extLst>
       </c:barChart>
       <c:catAx>
-        <c:axId val="-1748186976"/>
+        <c:axId val="367640416"/>
         <c:scaling>
           <c:orientation val="maxMin"/>
         </c:scaling>
@@ -18237,7 +18287,7 @@
             <a:endParaRPr lang="en-US"/>
           </a:p>
         </c:txPr>
-        <c:crossAx val="-1748193504"/>
+        <c:crossAx val="367640976"/>
         <c:crosses val="autoZero"/>
         <c:auto val="1"/>
         <c:lblAlgn val="ctr"/>
@@ -18245,7 +18295,7 @@
         <c:noMultiLvlLbl val="0"/>
       </c:catAx>
       <c:valAx>
-        <c:axId val="-1748193504"/>
+        <c:axId val="367640976"/>
         <c:scaling>
           <c:orientation val="minMax"/>
           <c:max val="1"/>
@@ -18353,7 +18403,7 @@
             <a:endParaRPr lang="en-US"/>
           </a:p>
         </c:txPr>
-        <c:crossAx val="-1748186976"/>
+        <c:crossAx val="367640416"/>
         <c:crosses val="max"/>
         <c:crossBetween val="between"/>
       </c:valAx>
@@ -18604,8 +18654,8 @@
         </c:dLbls>
         <c:gapWidth val="269"/>
         <c:overlap val="-20"/>
-        <c:axId val="-1748192416"/>
-        <c:axId val="-1748196768"/>
+        <c:axId val="365461216"/>
+        <c:axId val="365461776"/>
         <c:extLst>
           <c:ext xmlns:c15="http://schemas.microsoft.com/office/drawing/2012/chart" uri="{02D57815-91ED-43cb-92C2-25804820EDAC}">
             <c15:filteredBarSeries>
@@ -18832,7 +18882,7 @@
         </c:extLst>
       </c:barChart>
       <c:catAx>
-        <c:axId val="-1748192416"/>
+        <c:axId val="365461216"/>
         <c:scaling>
           <c:orientation val="maxMin"/>
         </c:scaling>
@@ -18875,7 +18925,7 @@
             <a:endParaRPr lang="en-US"/>
           </a:p>
         </c:txPr>
-        <c:crossAx val="-1748196768"/>
+        <c:crossAx val="365461776"/>
         <c:crosses val="autoZero"/>
         <c:auto val="1"/>
         <c:lblAlgn val="ctr"/>
@@ -18883,7 +18933,7 @@
         <c:noMultiLvlLbl val="0"/>
       </c:catAx>
       <c:valAx>
-        <c:axId val="-1748196768"/>
+        <c:axId val="365461776"/>
         <c:scaling>
           <c:orientation val="minMax"/>
           <c:max val="1"/>
@@ -19005,7 +19055,7 @@
             <a:endParaRPr lang="en-US"/>
           </a:p>
         </c:txPr>
-        <c:crossAx val="-1748192416"/>
+        <c:crossAx val="365461216"/>
         <c:crosses val="max"/>
         <c:crossBetween val="between"/>
       </c:valAx>
@@ -19239,8 +19289,8 @@
         </c:dLbls>
         <c:gapWidth val="269"/>
         <c:overlap val="-20"/>
-        <c:axId val="-1748184256"/>
-        <c:axId val="-1748191328"/>
+        <c:axId val="365454576"/>
+        <c:axId val="365455136"/>
         <c:extLst>
           <c:ext xmlns:c15="http://schemas.microsoft.com/office/drawing/2012/chart" uri="{02D57815-91ED-43cb-92C2-25804820EDAC}">
             <c15:filteredBarSeries>
@@ -19577,7 +19627,7 @@
         </c:extLst>
       </c:barChart>
       <c:catAx>
-        <c:axId val="-1748184256"/>
+        <c:axId val="365454576"/>
         <c:scaling>
           <c:orientation val="maxMin"/>
         </c:scaling>
@@ -19620,7 +19670,7 @@
             <a:endParaRPr lang="en-US"/>
           </a:p>
         </c:txPr>
-        <c:crossAx val="-1748191328"/>
+        <c:crossAx val="365455136"/>
         <c:crosses val="autoZero"/>
         <c:auto val="1"/>
         <c:lblAlgn val="ctr"/>
@@ -19628,7 +19678,7 @@
         <c:noMultiLvlLbl val="0"/>
       </c:catAx>
       <c:valAx>
-        <c:axId val="-1748191328"/>
+        <c:axId val="365455136"/>
         <c:scaling>
           <c:orientation val="minMax"/>
           <c:max val="1"/>
@@ -19750,7 +19800,7 @@
             <a:endParaRPr lang="en-US"/>
           </a:p>
         </c:txPr>
-        <c:crossAx val="-1748184256"/>
+        <c:crossAx val="365454576"/>
         <c:crosses val="max"/>
         <c:crossBetween val="between"/>
       </c:valAx>
@@ -20041,8 +20091,8 @@
         </c:dLbls>
         <c:gapWidth val="247"/>
         <c:overlap val="-20"/>
-        <c:axId val="-1748188064"/>
-        <c:axId val="-1748185344"/>
+        <c:axId val="368743248"/>
+        <c:axId val="368743808"/>
         <c:extLst>
           <c:ext xmlns:c15="http://schemas.microsoft.com/office/drawing/2012/chart" uri="{02D57815-91ED-43cb-92C2-25804820EDAC}">
             <c15:filteredBarSeries>
@@ -20201,7 +20251,7 @@
         </c:extLst>
       </c:barChart>
       <c:catAx>
-        <c:axId val="-1748188064"/>
+        <c:axId val="368743248"/>
         <c:scaling>
           <c:orientation val="maxMin"/>
         </c:scaling>
@@ -20258,7 +20308,7 @@
             <a:endParaRPr lang="en-US"/>
           </a:p>
         </c:txPr>
-        <c:crossAx val="-1748185344"/>
+        <c:crossAx val="368743808"/>
         <c:crosses val="autoZero"/>
         <c:auto val="1"/>
         <c:lblAlgn val="ctr"/>
@@ -20266,7 +20316,7 @@
         <c:noMultiLvlLbl val="0"/>
       </c:catAx>
       <c:valAx>
-        <c:axId val="-1748185344"/>
+        <c:axId val="368743808"/>
         <c:scaling>
           <c:orientation val="minMax"/>
           <c:min val="0.5"/>
@@ -20373,7 +20423,7 @@
             <a:endParaRPr lang="en-US"/>
           </a:p>
         </c:txPr>
-        <c:crossAx val="-1748188064"/>
+        <c:crossAx val="368743248"/>
         <c:crosses val="max"/>
         <c:crossBetween val="between"/>
       </c:valAx>
@@ -20675,8 +20725,8 @@
         </c:dLbls>
         <c:gapWidth val="247"/>
         <c:overlap val="-20"/>
-        <c:axId val="-1810448896"/>
-        <c:axId val="-1810438560"/>
+        <c:axId val="368746608"/>
+        <c:axId val="368747168"/>
         <c:extLst>
           <c:ext xmlns:c15="http://schemas.microsoft.com/office/drawing/2012/chart" uri="{02D57815-91ED-43cb-92C2-25804820EDAC}">
             <c15:filteredBarSeries>
@@ -20835,7 +20885,7 @@
         </c:extLst>
       </c:barChart>
       <c:catAx>
-        <c:axId val="-1810448896"/>
+        <c:axId val="368746608"/>
         <c:scaling>
           <c:orientation val="maxMin"/>
         </c:scaling>
@@ -20892,7 +20942,7 @@
             <a:endParaRPr lang="en-US"/>
           </a:p>
         </c:txPr>
-        <c:crossAx val="-1810438560"/>
+        <c:crossAx val="368747168"/>
         <c:crosses val="autoZero"/>
         <c:auto val="1"/>
         <c:lblAlgn val="ctr"/>
@@ -20900,7 +20950,7 @@
         <c:noMultiLvlLbl val="0"/>
       </c:catAx>
       <c:valAx>
-        <c:axId val="-1810438560"/>
+        <c:axId val="368747168"/>
         <c:scaling>
           <c:orientation val="minMax"/>
           <c:min val="0.5"/>
@@ -21007,7 +21057,7 @@
             <a:endParaRPr lang="en-US"/>
           </a:p>
         </c:txPr>
-        <c:crossAx val="-1810448896"/>
+        <c:crossAx val="368746608"/>
         <c:crosses val="max"/>
         <c:crossBetween val="between"/>
       </c:valAx>
@@ -21382,8 +21432,8 @@
         </c:dLbls>
         <c:gapWidth val="247"/>
         <c:overlap val="-20"/>
-        <c:axId val="-1810453248"/>
-        <c:axId val="-1810441824"/>
+        <c:axId val="368749968"/>
+        <c:axId val="366821440"/>
         <c:extLst>
           <c:ext xmlns:c15="http://schemas.microsoft.com/office/drawing/2012/chart" uri="{02D57815-91ED-43cb-92C2-25804820EDAC}">
             <c15:filteredBarSeries>
@@ -21542,7 +21592,7 @@
         </c:extLst>
       </c:barChart>
       <c:catAx>
-        <c:axId val="-1810453248"/>
+        <c:axId val="368749968"/>
         <c:scaling>
           <c:orientation val="maxMin"/>
         </c:scaling>
@@ -21599,7 +21649,7 @@
             <a:endParaRPr lang="en-US"/>
           </a:p>
         </c:txPr>
-        <c:crossAx val="-1810441824"/>
+        <c:crossAx val="366821440"/>
         <c:crosses val="autoZero"/>
         <c:auto val="1"/>
         <c:lblAlgn val="ctr"/>
@@ -21607,7 +21657,7 @@
         <c:noMultiLvlLbl val="0"/>
       </c:catAx>
       <c:valAx>
-        <c:axId val="-1810441824"/>
+        <c:axId val="366821440"/>
         <c:scaling>
           <c:orientation val="minMax"/>
           <c:min val="0.5"/>
@@ -21714,7 +21764,7 @@
             <a:endParaRPr lang="en-US"/>
           </a:p>
         </c:txPr>
-        <c:crossAx val="-1810453248"/>
+        <c:crossAx val="368749968"/>
         <c:crosses val="max"/>
         <c:crossBetween val="between"/>
       </c:valAx>
@@ -22089,8 +22139,8 @@
         </c:dLbls>
         <c:gapWidth val="247"/>
         <c:overlap val="-20"/>
-        <c:axId val="-1902595728"/>
-        <c:axId val="-1902595184"/>
+        <c:axId val="366824240"/>
+        <c:axId val="366824800"/>
         <c:extLst>
           <c:ext xmlns:c15="http://schemas.microsoft.com/office/drawing/2012/chart" uri="{02D57815-91ED-43cb-92C2-25804820EDAC}">
             <c15:filteredBarSeries>
@@ -22249,7 +22299,7 @@
         </c:extLst>
       </c:barChart>
       <c:catAx>
-        <c:axId val="-1902595728"/>
+        <c:axId val="366824240"/>
         <c:scaling>
           <c:orientation val="maxMin"/>
         </c:scaling>
@@ -22306,7 +22356,7 @@
             <a:endParaRPr lang="en-US"/>
           </a:p>
         </c:txPr>
-        <c:crossAx val="-1902595184"/>
+        <c:crossAx val="366824800"/>
         <c:crosses val="autoZero"/>
         <c:auto val="1"/>
         <c:lblAlgn val="ctr"/>
@@ -22314,7 +22364,7 @@
         <c:noMultiLvlLbl val="0"/>
       </c:catAx>
       <c:valAx>
-        <c:axId val="-1902595184"/>
+        <c:axId val="366824800"/>
         <c:scaling>
           <c:orientation val="minMax"/>
           <c:min val="0.5"/>
@@ -22421,7 +22471,7 @@
             <a:endParaRPr lang="en-US"/>
           </a:p>
         </c:txPr>
-        <c:crossAx val="-1902595728"/>
+        <c:crossAx val="366824240"/>
         <c:crosses val="max"/>
         <c:crossBetween val="between"/>
       </c:valAx>
@@ -22724,8 +22774,8 @@
         </c:dLbls>
         <c:gapWidth val="247"/>
         <c:overlap val="-20"/>
-        <c:axId val="-1749616912"/>
-        <c:axId val="-1749612560"/>
+        <c:axId val="366827600"/>
+        <c:axId val="366828160"/>
         <c:extLst>
           <c:ext xmlns:c15="http://schemas.microsoft.com/office/drawing/2012/chart" uri="{02D57815-91ED-43cb-92C2-25804820EDAC}">
             <c15:filteredBarSeries>
@@ -22884,7 +22934,7 @@
         </c:extLst>
       </c:barChart>
       <c:catAx>
-        <c:axId val="-1749616912"/>
+        <c:axId val="366827600"/>
         <c:scaling>
           <c:orientation val="maxMin"/>
         </c:scaling>
@@ -22941,7 +22991,7 @@
             <a:endParaRPr lang="en-US"/>
           </a:p>
         </c:txPr>
-        <c:crossAx val="-1749612560"/>
+        <c:crossAx val="366828160"/>
         <c:crosses val="autoZero"/>
         <c:auto val="1"/>
         <c:lblAlgn val="ctr"/>
@@ -22949,7 +22999,7 @@
         <c:noMultiLvlLbl val="0"/>
       </c:catAx>
       <c:valAx>
-        <c:axId val="-1749612560"/>
+        <c:axId val="366828160"/>
         <c:scaling>
           <c:orientation val="minMax"/>
           <c:max val="1"/>
@@ -23057,7 +23107,7 @@
             <a:endParaRPr lang="en-US"/>
           </a:p>
         </c:txPr>
-        <c:crossAx val="-1749616912"/>
+        <c:crossAx val="366827600"/>
         <c:crosses val="max"/>
         <c:crossBetween val="between"/>
       </c:valAx>
@@ -23360,8 +23410,8 @@
         </c:dLbls>
         <c:gapWidth val="247"/>
         <c:overlap val="-20"/>
-        <c:axId val="-1749588624"/>
-        <c:axId val="-1749613104"/>
+        <c:axId val="371996112"/>
+        <c:axId val="371996672"/>
         <c:extLst>
           <c:ext xmlns:c15="http://schemas.microsoft.com/office/drawing/2012/chart" uri="{02D57815-91ED-43cb-92C2-25804820EDAC}">
             <c15:filteredBarSeries>
@@ -23520,7 +23570,7 @@
         </c:extLst>
       </c:barChart>
       <c:catAx>
-        <c:axId val="-1749588624"/>
+        <c:axId val="371996112"/>
         <c:scaling>
           <c:orientation val="maxMin"/>
         </c:scaling>
@@ -23577,7 +23627,7 @@
             <a:endParaRPr lang="en-US"/>
           </a:p>
         </c:txPr>
-        <c:crossAx val="-1749613104"/>
+        <c:crossAx val="371996672"/>
         <c:crosses val="autoZero"/>
         <c:auto val="1"/>
         <c:lblAlgn val="ctr"/>
@@ -23585,7 +23635,7 @@
         <c:noMultiLvlLbl val="0"/>
       </c:catAx>
       <c:valAx>
-        <c:axId val="-1749613104"/>
+        <c:axId val="371996672"/>
         <c:scaling>
           <c:orientation val="minMax"/>
           <c:max val="1"/>
@@ -23693,7 +23743,7 @@
             <a:endParaRPr lang="en-US"/>
           </a:p>
         </c:txPr>
-        <c:crossAx val="-1749588624"/>
+        <c:crossAx val="371996112"/>
         <c:crosses val="max"/>
         <c:crossBetween val="between"/>
       </c:valAx>
@@ -24324,11 +24374,11 @@
         </c:dLbls>
         <c:gapWidth val="247"/>
         <c:overlap val="-20"/>
-        <c:axId val="-1749601680"/>
-        <c:axId val="-1749603856"/>
+        <c:axId val="373358128"/>
+        <c:axId val="373358688"/>
       </c:barChart>
       <c:catAx>
-        <c:axId val="-1749601680"/>
+        <c:axId val="373358128"/>
         <c:scaling>
           <c:orientation val="maxMin"/>
         </c:scaling>
@@ -24385,7 +24435,7 @@
             <a:endParaRPr lang="en-US"/>
           </a:p>
         </c:txPr>
-        <c:crossAx val="-1749603856"/>
+        <c:crossAx val="373358688"/>
         <c:crosses val="autoZero"/>
         <c:auto val="1"/>
         <c:lblAlgn val="ctr"/>
@@ -24393,7 +24443,7 @@
         <c:noMultiLvlLbl val="0"/>
       </c:catAx>
       <c:valAx>
-        <c:axId val="-1749603856"/>
+        <c:axId val="373358688"/>
         <c:scaling>
           <c:orientation val="minMax"/>
         </c:scaling>
@@ -24499,7 +24549,7 @@
             <a:endParaRPr lang="en-US"/>
           </a:p>
         </c:txPr>
-        <c:crossAx val="-1749601680"/>
+        <c:crossAx val="373358128"/>
         <c:crosses val="max"/>
         <c:crossBetween val="between"/>
       </c:valAx>
@@ -24823,8 +24873,8 @@
         </c:dLbls>
         <c:gapWidth val="247"/>
         <c:overlap val="-20"/>
-        <c:axId val="-1751981888"/>
-        <c:axId val="-1751975360"/>
+        <c:axId val="359519664"/>
+        <c:axId val="359520224"/>
         <c:extLst>
           <c:ext xmlns:c15="http://schemas.microsoft.com/office/drawing/2012/chart" uri="{02D57815-91ED-43cb-92C2-25804820EDAC}">
             <c15:filteredBarSeries>
@@ -25112,7 +25162,7 @@
         </c:extLst>
       </c:barChart>
       <c:catAx>
-        <c:axId val="-1751981888"/>
+        <c:axId val="359519664"/>
         <c:scaling>
           <c:orientation val="maxMin"/>
         </c:scaling>
@@ -25169,7 +25219,7 @@
             <a:endParaRPr lang="en-US"/>
           </a:p>
         </c:txPr>
-        <c:crossAx val="-1751975360"/>
+        <c:crossAx val="359520224"/>
         <c:crosses val="autoZero"/>
         <c:auto val="1"/>
         <c:lblAlgn val="ctr"/>
@@ -25177,7 +25227,7 @@
         <c:noMultiLvlLbl val="0"/>
       </c:catAx>
       <c:valAx>
-        <c:axId val="-1751975360"/>
+        <c:axId val="359520224"/>
         <c:scaling>
           <c:orientation val="minMax"/>
           <c:min val="0.5"/>
@@ -25284,7 +25334,7 @@
             <a:endParaRPr lang="en-US"/>
           </a:p>
         </c:txPr>
-        <c:crossAx val="-1751981888"/>
+        <c:crossAx val="359519664"/>
         <c:crosses val="max"/>
         <c:crossBetween val="between"/>
       </c:valAx>
@@ -25594,11 +25644,11 @@
           <c:showBubbleSize val="0"/>
         </c:dLbls>
         <c:gapWidth val="199"/>
-        <c:axId val="-1749611472"/>
-        <c:axId val="-1749604944"/>
+        <c:axId val="373362608"/>
+        <c:axId val="373363168"/>
       </c:barChart>
       <c:catAx>
-        <c:axId val="-1749611472"/>
+        <c:axId val="373362608"/>
         <c:scaling>
           <c:orientation val="minMax"/>
         </c:scaling>
@@ -25641,7 +25691,7 @@
             <a:endParaRPr lang="en-US"/>
           </a:p>
         </c:txPr>
-        <c:crossAx val="-1749604944"/>
+        <c:crossAx val="373363168"/>
         <c:crosses val="autoZero"/>
         <c:auto val="1"/>
         <c:lblAlgn val="ctr"/>
@@ -25649,7 +25699,7 @@
         <c:noMultiLvlLbl val="0"/>
       </c:catAx>
       <c:valAx>
-        <c:axId val="-1749604944"/>
+        <c:axId val="373363168"/>
         <c:scaling>
           <c:orientation val="minMax"/>
         </c:scaling>
@@ -25769,7 +25819,7 @@
             <a:endParaRPr lang="en-US"/>
           </a:p>
         </c:txPr>
-        <c:crossAx val="-1749611472"/>
+        <c:crossAx val="373362608"/>
         <c:crosses val="autoZero"/>
         <c:crossBetween val="between"/>
       </c:valAx>
@@ -26074,8 +26124,8 @@
         </c:dLbls>
         <c:gapWidth val="247"/>
         <c:overlap val="-20"/>
-        <c:axId val="-1749587536"/>
-        <c:axId val="-1749610384"/>
+        <c:axId val="373417648"/>
+        <c:axId val="373799200"/>
         <c:extLst>
           <c:ext xmlns:c15="http://schemas.microsoft.com/office/drawing/2012/chart" uri="{02D57815-91ED-43cb-92C2-25804820EDAC}">
             <c15:filteredBarSeries>
@@ -26224,7 +26274,7 @@
         </c:extLst>
       </c:barChart>
       <c:catAx>
-        <c:axId val="-1749587536"/>
+        <c:axId val="373417648"/>
         <c:scaling>
           <c:orientation val="maxMin"/>
         </c:scaling>
@@ -26281,7 +26331,7 @@
             <a:endParaRPr lang="en-US"/>
           </a:p>
         </c:txPr>
-        <c:crossAx val="-1749610384"/>
+        <c:crossAx val="373799200"/>
         <c:crosses val="autoZero"/>
         <c:auto val="1"/>
         <c:lblAlgn val="ctr"/>
@@ -26289,7 +26339,7 @@
         <c:noMultiLvlLbl val="0"/>
       </c:catAx>
       <c:valAx>
-        <c:axId val="-1749610384"/>
+        <c:axId val="373799200"/>
         <c:scaling>
           <c:orientation val="minMax"/>
         </c:scaling>
@@ -26395,7 +26445,7 @@
             <a:endParaRPr lang="en-US"/>
           </a:p>
         </c:txPr>
-        <c:crossAx val="-1749587536"/>
+        <c:crossAx val="373417648"/>
         <c:crosses val="max"/>
         <c:crossBetween val="between"/>
       </c:valAx>
@@ -26710,8 +26760,8 @@
         </c:dLbls>
         <c:gapWidth val="247"/>
         <c:overlap val="-20"/>
-        <c:axId val="-1749610928"/>
-        <c:axId val="-1749592976"/>
+        <c:axId val="373803120"/>
+        <c:axId val="373803680"/>
         <c:extLst>
           <c:ext xmlns:c15="http://schemas.microsoft.com/office/drawing/2012/chart" uri="{02D57815-91ED-43cb-92C2-25804820EDAC}">
             <c15:filteredBarSeries>
@@ -26837,7 +26887,7 @@
         </c:extLst>
       </c:barChart>
       <c:catAx>
-        <c:axId val="-1749610928"/>
+        <c:axId val="373803120"/>
         <c:scaling>
           <c:orientation val="maxMin"/>
         </c:scaling>
@@ -26894,7 +26944,7 @@
             <a:endParaRPr lang="en-US"/>
           </a:p>
         </c:txPr>
-        <c:crossAx val="-1749592976"/>
+        <c:crossAx val="373803680"/>
         <c:crosses val="autoZero"/>
         <c:auto val="1"/>
         <c:lblAlgn val="ctr"/>
@@ -26902,7 +26952,7 @@
         <c:noMultiLvlLbl val="0"/>
       </c:catAx>
       <c:valAx>
-        <c:axId val="-1749592976"/>
+        <c:axId val="373803680"/>
         <c:scaling>
           <c:orientation val="minMax"/>
         </c:scaling>
@@ -27008,7 +27058,7 @@
             <a:endParaRPr lang="en-US"/>
           </a:p>
         </c:txPr>
-        <c:crossAx val="-1749610928"/>
+        <c:crossAx val="373803120"/>
         <c:crosses val="max"/>
         <c:crossBetween val="between"/>
       </c:valAx>
@@ -27319,8 +27369,8 @@
         </c:dLbls>
         <c:gapWidth val="247"/>
         <c:overlap val="-20"/>
-        <c:axId val="-1749608208"/>
-        <c:axId val="-1749609840"/>
+        <c:axId val="373728480"/>
+        <c:axId val="373729040"/>
         <c:extLst>
           <c:ext xmlns:c15="http://schemas.microsoft.com/office/drawing/2012/chart" uri="{02D57815-91ED-43cb-92C2-25804820EDAC}">
             <c15:filteredBarSeries>
@@ -27469,7 +27519,7 @@
         </c:extLst>
       </c:barChart>
       <c:catAx>
-        <c:axId val="-1749608208"/>
+        <c:axId val="373728480"/>
         <c:scaling>
           <c:orientation val="maxMin"/>
         </c:scaling>
@@ -27526,7 +27576,7 @@
             <a:endParaRPr lang="en-US"/>
           </a:p>
         </c:txPr>
-        <c:crossAx val="-1749609840"/>
+        <c:crossAx val="373729040"/>
         <c:crosses val="autoZero"/>
         <c:auto val="1"/>
         <c:lblAlgn val="ctr"/>
@@ -27534,7 +27584,7 @@
         <c:noMultiLvlLbl val="0"/>
       </c:catAx>
       <c:valAx>
-        <c:axId val="-1749609840"/>
+        <c:axId val="373729040"/>
         <c:scaling>
           <c:orientation val="minMax"/>
         </c:scaling>
@@ -27640,7 +27690,7 @@
             <a:endParaRPr lang="en-US"/>
           </a:p>
         </c:txPr>
-        <c:crossAx val="-1749608208"/>
+        <c:crossAx val="373728480"/>
         <c:crosses val="max"/>
         <c:crossBetween val="between"/>
       </c:valAx>
@@ -28247,11 +28297,11 @@
         </c:dLbls>
         <c:gapWidth val="247"/>
         <c:overlap val="-20"/>
-        <c:axId val="-1749614736"/>
-        <c:axId val="-1749608752"/>
+        <c:axId val="373732960"/>
+        <c:axId val="373733520"/>
       </c:barChart>
       <c:catAx>
-        <c:axId val="-1749614736"/>
+        <c:axId val="373732960"/>
         <c:scaling>
           <c:orientation val="maxMin"/>
         </c:scaling>
@@ -28308,7 +28358,7 @@
             <a:endParaRPr lang="en-US"/>
           </a:p>
         </c:txPr>
-        <c:crossAx val="-1749608752"/>
+        <c:crossAx val="373733520"/>
         <c:crosses val="autoZero"/>
         <c:auto val="1"/>
         <c:lblAlgn val="ctr"/>
@@ -28316,7 +28366,7 @@
         <c:noMultiLvlLbl val="0"/>
       </c:catAx>
       <c:valAx>
-        <c:axId val="-1749608752"/>
+        <c:axId val="373733520"/>
         <c:scaling>
           <c:orientation val="minMax"/>
           <c:max val="1"/>
@@ -28423,7 +28473,7 @@
             <a:endParaRPr lang="en-US"/>
           </a:p>
         </c:txPr>
-        <c:crossAx val="-1749614736"/>
+        <c:crossAx val="373732960"/>
         <c:crosses val="max"/>
         <c:crossBetween val="between"/>
       </c:valAx>
@@ -29083,11 +29133,11 @@
         </c:dLbls>
         <c:gapWidth val="247"/>
         <c:overlap val="-20"/>
-        <c:axId val="-1749607664"/>
-        <c:axId val="-1749595696"/>
+        <c:axId val="373232992"/>
+        <c:axId val="373233552"/>
       </c:barChart>
       <c:catAx>
-        <c:axId val="-1749607664"/>
+        <c:axId val="373232992"/>
         <c:scaling>
           <c:orientation val="maxMin"/>
         </c:scaling>
@@ -29144,7 +29194,7 @@
             <a:endParaRPr lang="en-US"/>
           </a:p>
         </c:txPr>
-        <c:crossAx val="-1749595696"/>
+        <c:crossAx val="373233552"/>
         <c:crosses val="autoZero"/>
         <c:auto val="1"/>
         <c:lblAlgn val="ctr"/>
@@ -29152,7 +29202,7 @@
         <c:noMultiLvlLbl val="0"/>
       </c:catAx>
       <c:valAx>
-        <c:axId val="-1749595696"/>
+        <c:axId val="373233552"/>
         <c:scaling>
           <c:orientation val="minMax"/>
           <c:max val="1"/>
@@ -29259,7 +29309,7 @@
             <a:endParaRPr lang="en-US"/>
           </a:p>
         </c:txPr>
-        <c:crossAx val="-1749607664"/>
+        <c:crossAx val="373232992"/>
         <c:crosses val="max"/>
         <c:crossBetween val="between"/>
       </c:valAx>
@@ -29905,12 +29955,12 @@
         </c:dLbls>
         <c:gapWidth val="247"/>
         <c:overlap val="-20"/>
-        <c:axId val="-1749601136"/>
-        <c:axId val="-1749614192"/>
+        <c:axId val="373237472"/>
+        <c:axId val="373238032"/>
         <c:extLst/>
       </c:barChart>
       <c:catAx>
-        <c:axId val="-1749601136"/>
+        <c:axId val="373237472"/>
         <c:scaling>
           <c:orientation val="maxMin"/>
         </c:scaling>
@@ -29967,7 +30017,7 @@
             <a:endParaRPr lang="en-US"/>
           </a:p>
         </c:txPr>
-        <c:crossAx val="-1749614192"/>
+        <c:crossAx val="373238032"/>
         <c:crosses val="autoZero"/>
         <c:auto val="1"/>
         <c:lblAlgn val="ctr"/>
@@ -29975,7 +30025,7 @@
         <c:noMultiLvlLbl val="0"/>
       </c:catAx>
       <c:valAx>
-        <c:axId val="-1749614192"/>
+        <c:axId val="373238032"/>
         <c:scaling>
           <c:orientation val="minMax"/>
         </c:scaling>
@@ -30081,7 +30131,7 @@
             <a:endParaRPr lang="en-US"/>
           </a:p>
         </c:txPr>
-        <c:crossAx val="-1749601136"/>
+        <c:crossAx val="373237472"/>
         <c:crosses val="max"/>
         <c:crossBetween val="between"/>
       </c:valAx>
@@ -30715,12 +30765,12 @@
         </c:dLbls>
         <c:gapWidth val="247"/>
         <c:overlap val="-20"/>
-        <c:axId val="-1749590800"/>
-        <c:axId val="-1749607120"/>
+        <c:axId val="373258688"/>
+        <c:axId val="373259248"/>
         <c:extLst/>
       </c:barChart>
       <c:catAx>
-        <c:axId val="-1749590800"/>
+        <c:axId val="373258688"/>
         <c:scaling>
           <c:orientation val="maxMin"/>
         </c:scaling>
@@ -30777,7 +30827,7 @@
             <a:endParaRPr lang="en-US"/>
           </a:p>
         </c:txPr>
-        <c:crossAx val="-1749607120"/>
+        <c:crossAx val="373259248"/>
         <c:crosses val="autoZero"/>
         <c:auto val="1"/>
         <c:lblAlgn val="ctr"/>
@@ -30785,7 +30835,7 @@
         <c:noMultiLvlLbl val="0"/>
       </c:catAx>
       <c:valAx>
-        <c:axId val="-1749607120"/>
+        <c:axId val="373259248"/>
         <c:scaling>
           <c:orientation val="minMax"/>
           <c:max val="1"/>
@@ -30892,7 +30942,7 @@
             <a:endParaRPr lang="en-US"/>
           </a:p>
         </c:txPr>
-        <c:crossAx val="-1749590800"/>
+        <c:crossAx val="373258688"/>
         <c:crosses val="max"/>
         <c:crossBetween val="between"/>
       </c:valAx>
@@ -31525,12 +31575,12 @@
         </c:dLbls>
         <c:gapWidth val="247"/>
         <c:overlap val="-20"/>
-        <c:axId val="-1749586448"/>
-        <c:axId val="-1749604400"/>
+        <c:axId val="374745024"/>
+        <c:axId val="374745584"/>
         <c:extLst/>
       </c:barChart>
       <c:catAx>
-        <c:axId val="-1749586448"/>
+        <c:axId val="374745024"/>
         <c:scaling>
           <c:orientation val="maxMin"/>
         </c:scaling>
@@ -31587,7 +31637,7 @@
             <a:endParaRPr lang="en-US"/>
           </a:p>
         </c:txPr>
-        <c:crossAx val="-1749604400"/>
+        <c:crossAx val="374745584"/>
         <c:crosses val="autoZero"/>
         <c:auto val="1"/>
         <c:lblAlgn val="ctr"/>
@@ -31595,7 +31645,7 @@
         <c:noMultiLvlLbl val="0"/>
       </c:catAx>
       <c:valAx>
-        <c:axId val="-1749604400"/>
+        <c:axId val="374745584"/>
         <c:scaling>
           <c:orientation val="minMax"/>
           <c:max val="1"/>
@@ -31702,7 +31752,7 @@
             <a:endParaRPr lang="en-US"/>
           </a:p>
         </c:txPr>
-        <c:crossAx val="-1749586448"/>
+        <c:crossAx val="374745024"/>
         <c:crosses val="max"/>
         <c:crossBetween val="between"/>
       </c:valAx>
@@ -32083,11 +32133,11 @@
           <c:showBubbleSize val="0"/>
         </c:dLbls>
         <c:smooth val="0"/>
-        <c:axId val="-1749585360"/>
-        <c:axId val="-1749589168"/>
+        <c:axId val="374748384"/>
+        <c:axId val="374748944"/>
       </c:lineChart>
       <c:catAx>
-        <c:axId val="-1749585360"/>
+        <c:axId val="374748384"/>
         <c:scaling>
           <c:orientation val="minMax"/>
         </c:scaling>
@@ -32215,7 +32265,7 @@
             <a:endParaRPr lang="en-US"/>
           </a:p>
         </c:txPr>
-        <c:crossAx val="-1749589168"/>
+        <c:crossAx val="374748944"/>
         <c:crosses val="autoZero"/>
         <c:auto val="1"/>
         <c:lblAlgn val="ctr"/>
@@ -32223,7 +32273,7 @@
         <c:noMultiLvlLbl val="0"/>
       </c:catAx>
       <c:valAx>
-        <c:axId val="-1749589168"/>
+        <c:axId val="374748944"/>
         <c:scaling>
           <c:orientation val="minMax"/>
           <c:min val="50"/>
@@ -32331,7 +32381,7 @@
             <a:endParaRPr lang="en-US"/>
           </a:p>
         </c:txPr>
-        <c:crossAx val="-1749585360"/>
+        <c:crossAx val="374748384"/>
         <c:crosses val="autoZero"/>
         <c:crossBetween val="midCat"/>
       </c:valAx>
@@ -32749,8 +32799,8 @@
         </c:dLbls>
         <c:gapWidth val="247"/>
         <c:overlap val="-20"/>
-        <c:axId val="-1751974272"/>
-        <c:axId val="-1751972096"/>
+        <c:axId val="365029056"/>
+        <c:axId val="365029616"/>
         <c:extLst>
           <c:ext xmlns:c15="http://schemas.microsoft.com/office/drawing/2012/chart" uri="{02D57815-91ED-43cb-92C2-25804820EDAC}">
             <c15:filteredBarSeries>
@@ -33034,7 +33084,7 @@
         </c:extLst>
       </c:barChart>
       <c:catAx>
-        <c:axId val="-1751974272"/>
+        <c:axId val="365029056"/>
         <c:scaling>
           <c:orientation val="maxMin"/>
         </c:scaling>
@@ -33091,7 +33141,7 @@
             <a:endParaRPr lang="en-US"/>
           </a:p>
         </c:txPr>
-        <c:crossAx val="-1751972096"/>
+        <c:crossAx val="365029616"/>
         <c:crosses val="autoZero"/>
         <c:auto val="1"/>
         <c:lblAlgn val="ctr"/>
@@ -33099,7 +33149,7 @@
         <c:noMultiLvlLbl val="0"/>
       </c:catAx>
       <c:valAx>
-        <c:axId val="-1751972096"/>
+        <c:axId val="365029616"/>
         <c:scaling>
           <c:orientation val="minMax"/>
           <c:min val="0.5"/>
@@ -33206,7 +33256,7 @@
             <a:endParaRPr lang="en-US"/>
           </a:p>
         </c:txPr>
-        <c:crossAx val="-1751974272"/>
+        <c:crossAx val="365029056"/>
         <c:crosses val="max"/>
         <c:crossBetween val="between"/>
       </c:valAx>
@@ -33496,11 +33546,11 @@
         </c:dLbls>
         <c:gapWidth val="267"/>
         <c:overlap val="-43"/>
-        <c:axId val="-1749600592"/>
-        <c:axId val="-1749600048"/>
+        <c:axId val="375046528"/>
+        <c:axId val="375047088"/>
       </c:barChart>
       <c:catAx>
-        <c:axId val="-1749600592"/>
+        <c:axId val="375046528"/>
         <c:scaling>
           <c:orientation val="minMax"/>
         </c:scaling>
@@ -33557,7 +33607,7 @@
             <a:endParaRPr lang="en-US"/>
           </a:p>
         </c:txPr>
-        <c:crossAx val="-1749600048"/>
+        <c:crossAx val="375047088"/>
         <c:crosses val="autoZero"/>
         <c:auto val="1"/>
         <c:lblAlgn val="ctr"/>
@@ -33565,7 +33615,7 @@
         <c:noMultiLvlLbl val="0"/>
       </c:catAx>
       <c:valAx>
-        <c:axId val="-1749600048"/>
+        <c:axId val="375047088"/>
         <c:scaling>
           <c:orientation val="minMax"/>
         </c:scaling>
@@ -33676,7 +33726,7 @@
             <a:endParaRPr lang="en-US"/>
           </a:p>
         </c:txPr>
-        <c:crossAx val="-1749600592"/>
+        <c:crossAx val="375046528"/>
         <c:crosses val="autoZero"/>
         <c:crossBetween val="between"/>
       </c:valAx>
@@ -33975,8 +34025,8 @@
         </c:dLbls>
         <c:gapWidth val="247"/>
         <c:overlap val="-20"/>
-        <c:axId val="-1751979168"/>
-        <c:axId val="-1751978624"/>
+        <c:axId val="360527120"/>
+        <c:axId val="360527680"/>
         <c:extLst>
           <c:ext xmlns:c15="http://schemas.microsoft.com/office/drawing/2012/chart" uri="{02D57815-91ED-43cb-92C2-25804820EDAC}">
             <c15:filteredBarSeries>
@@ -34260,7 +34310,7 @@
         </c:extLst>
       </c:barChart>
       <c:catAx>
-        <c:axId val="-1751979168"/>
+        <c:axId val="360527120"/>
         <c:scaling>
           <c:orientation val="maxMin"/>
         </c:scaling>
@@ -34317,7 +34367,7 @@
             <a:endParaRPr lang="en-US"/>
           </a:p>
         </c:txPr>
-        <c:crossAx val="-1751978624"/>
+        <c:crossAx val="360527680"/>
         <c:crosses val="autoZero"/>
         <c:auto val="1"/>
         <c:lblAlgn val="ctr"/>
@@ -34325,7 +34375,7 @@
         <c:noMultiLvlLbl val="0"/>
       </c:catAx>
       <c:valAx>
-        <c:axId val="-1751978624"/>
+        <c:axId val="360527680"/>
         <c:scaling>
           <c:orientation val="minMax"/>
           <c:max val="1"/>
@@ -34433,7 +34483,7 @@
             <a:endParaRPr lang="en-US"/>
           </a:p>
         </c:txPr>
-        <c:crossAx val="-1751979168"/>
+        <c:crossAx val="360527120"/>
         <c:crosses val="max"/>
         <c:crossBetween val="between"/>
       </c:valAx>
@@ -34726,8 +34776,8 @@
         </c:dLbls>
         <c:gapWidth val="247"/>
         <c:overlap val="-20"/>
-        <c:axId val="-1751239664"/>
-        <c:axId val="-1751234224"/>
+        <c:axId val="370624848"/>
+        <c:axId val="370625776"/>
         <c:extLst>
           <c:ext xmlns:c15="http://schemas.microsoft.com/office/drawing/2012/chart" uri="{02D57815-91ED-43cb-92C2-25804820EDAC}">
             <c15:filteredBarSeries>
@@ -35011,7 +35061,7 @@
         </c:extLst>
       </c:barChart>
       <c:catAx>
-        <c:axId val="-1751239664"/>
+        <c:axId val="370624848"/>
         <c:scaling>
           <c:orientation val="maxMin"/>
         </c:scaling>
@@ -35068,7 +35118,7 @@
             <a:endParaRPr lang="en-US"/>
           </a:p>
         </c:txPr>
-        <c:crossAx val="-1751234224"/>
+        <c:crossAx val="370625776"/>
         <c:crosses val="autoZero"/>
         <c:auto val="1"/>
         <c:lblAlgn val="ctr"/>
@@ -35076,7 +35126,7 @@
         <c:noMultiLvlLbl val="0"/>
       </c:catAx>
       <c:valAx>
-        <c:axId val="-1751234224"/>
+        <c:axId val="370625776"/>
         <c:scaling>
           <c:orientation val="minMax"/>
           <c:max val="1"/>
@@ -35184,7 +35234,7 @@
             <a:endParaRPr lang="en-US"/>
           </a:p>
         </c:txPr>
-        <c:crossAx val="-1751239664"/>
+        <c:crossAx val="370624848"/>
         <c:crosses val="max"/>
         <c:crossBetween val="between"/>
       </c:valAx>
@@ -35477,8 +35527,8 @@
         </c:dLbls>
         <c:gapWidth val="247"/>
         <c:overlap val="-20"/>
-        <c:axId val="-1751237488"/>
-        <c:axId val="-1751230416"/>
+        <c:axId val="370629136"/>
+        <c:axId val="368439584"/>
         <c:extLst>
           <c:ext xmlns:c15="http://schemas.microsoft.com/office/drawing/2012/chart" uri="{02D57815-91ED-43cb-92C2-25804820EDAC}">
             <c15:filteredBarSeries>
@@ -35762,7 +35812,7 @@
         </c:extLst>
       </c:barChart>
       <c:catAx>
-        <c:axId val="-1751237488"/>
+        <c:axId val="370629136"/>
         <c:scaling>
           <c:orientation val="maxMin"/>
         </c:scaling>
@@ -35819,7 +35869,7 @@
             <a:endParaRPr lang="en-US"/>
           </a:p>
         </c:txPr>
-        <c:crossAx val="-1751230416"/>
+        <c:crossAx val="368439584"/>
         <c:crosses val="autoZero"/>
         <c:auto val="1"/>
         <c:lblAlgn val="ctr"/>
@@ -35827,7 +35877,7 @@
         <c:noMultiLvlLbl val="0"/>
       </c:catAx>
       <c:valAx>
-        <c:axId val="-1751230416"/>
+        <c:axId val="368439584"/>
         <c:scaling>
           <c:orientation val="minMax"/>
           <c:max val="1"/>
@@ -35935,7 +35985,7 @@
             <a:endParaRPr lang="en-US"/>
           </a:p>
         </c:txPr>
-        <c:crossAx val="-1751237488"/>
+        <c:crossAx val="370629136"/>
         <c:crosses val="max"/>
         <c:crossBetween val="between"/>
       </c:valAx>
@@ -36195,8 +36245,8 @@
         </c:dLbls>
         <c:gapWidth val="247"/>
         <c:overlap val="-20"/>
-        <c:axId val="-1751226608"/>
-        <c:axId val="-1751240752"/>
+        <c:axId val="368442944"/>
+        <c:axId val="369781888"/>
         <c:extLst>
           <c:ext xmlns:c15="http://schemas.microsoft.com/office/drawing/2012/chart" uri="{02D57815-91ED-43cb-92C2-25804820EDAC}">
             <c15:filteredBarSeries>
@@ -36423,7 +36473,7 @@
         </c:extLst>
       </c:barChart>
       <c:catAx>
-        <c:axId val="-1751226608"/>
+        <c:axId val="368442944"/>
         <c:scaling>
           <c:orientation val="maxMin"/>
         </c:scaling>
@@ -36480,7 +36530,7 @@
             <a:endParaRPr lang="en-US"/>
           </a:p>
         </c:txPr>
-        <c:crossAx val="-1751240752"/>
+        <c:crossAx val="369781888"/>
         <c:crosses val="autoZero"/>
         <c:auto val="1"/>
         <c:lblAlgn val="ctr"/>
@@ -36488,7 +36538,7 @@
         <c:noMultiLvlLbl val="0"/>
       </c:catAx>
       <c:valAx>
-        <c:axId val="-1751240752"/>
+        <c:axId val="369781888"/>
         <c:scaling>
           <c:orientation val="minMax"/>
           <c:max val="1"/>
@@ -36596,7 +36646,7 @@
             <a:endParaRPr lang="en-US"/>
           </a:p>
         </c:txPr>
-        <c:crossAx val="-1751226608"/>
+        <c:crossAx val="368442944"/>
         <c:crosses val="max"/>
         <c:crossBetween val="between"/>
       </c:valAx>
@@ -36858,8 +36908,8 @@
         </c:dLbls>
         <c:gapWidth val="247"/>
         <c:overlap val="-20"/>
-        <c:axId val="-1751235312"/>
-        <c:axId val="-1751229328"/>
+        <c:axId val="372583680"/>
+        <c:axId val="372584240"/>
         <c:extLst>
           <c:ext xmlns:c15="http://schemas.microsoft.com/office/drawing/2012/chart" uri="{02D57815-91ED-43cb-92C2-25804820EDAC}">
             <c15:filteredBarSeries>
@@ -37196,7 +37246,7 @@
         </c:extLst>
       </c:barChart>
       <c:catAx>
-        <c:axId val="-1751235312"/>
+        <c:axId val="372583680"/>
         <c:scaling>
           <c:orientation val="maxMin"/>
         </c:scaling>
@@ -37253,7 +37303,7 @@
             <a:endParaRPr lang="en-US"/>
           </a:p>
         </c:txPr>
-        <c:crossAx val="-1751229328"/>
+        <c:crossAx val="372584240"/>
         <c:crosses val="autoZero"/>
         <c:auto val="1"/>
         <c:lblAlgn val="ctr"/>
@@ -37261,7 +37311,7 @@
         <c:noMultiLvlLbl val="0"/>
       </c:catAx>
       <c:valAx>
-        <c:axId val="-1751229328"/>
+        <c:axId val="372584240"/>
         <c:scaling>
           <c:orientation val="minMax"/>
           <c:max val="1"/>
@@ -37369,7 +37419,7 @@
             <a:endParaRPr lang="en-US"/>
           </a:p>
         </c:txPr>
-        <c:crossAx val="-1751235312"/>
+        <c:crossAx val="372583680"/>
         <c:crosses val="max"/>
         <c:crossBetween val="between"/>
       </c:valAx>
@@ -37622,8 +37672,8 @@
         </c:dLbls>
         <c:gapWidth val="247"/>
         <c:overlap val="-20"/>
-        <c:axId val="-1751235856"/>
-        <c:axId val="-1751233680"/>
+        <c:axId val="367626512"/>
+        <c:axId val="367627072"/>
         <c:extLst>
           <c:ext xmlns:c15="http://schemas.microsoft.com/office/drawing/2012/chart" uri="{02D57815-91ED-43cb-92C2-25804820EDAC}">
             <c15:filteredBarSeries>
@@ -37850,7 +37900,7 @@
         </c:extLst>
       </c:barChart>
       <c:catAx>
-        <c:axId val="-1751235856"/>
+        <c:axId val="367626512"/>
         <c:scaling>
           <c:orientation val="maxMin"/>
         </c:scaling>
@@ -37907,7 +37957,7 @@
             <a:endParaRPr lang="en-US"/>
           </a:p>
         </c:txPr>
-        <c:crossAx val="-1751233680"/>
+        <c:crossAx val="367627072"/>
         <c:crosses val="autoZero"/>
         <c:auto val="1"/>
         <c:lblAlgn val="ctr"/>
@@ -37915,7 +37965,7 @@
         <c:noMultiLvlLbl val="0"/>
       </c:catAx>
       <c:valAx>
-        <c:axId val="-1751233680"/>
+        <c:axId val="367627072"/>
         <c:scaling>
           <c:orientation val="minMax"/>
           <c:max val="1"/>
@@ -38023,7 +38073,7 @@
             <a:endParaRPr lang="en-US"/>
           </a:p>
         </c:txPr>
-        <c:crossAx val="-1751235856"/>
+        <c:crossAx val="367626512"/>
         <c:crosses val="max"/>
         <c:crossBetween val="between"/>
       </c:valAx>
@@ -55859,7 +55909,7 @@
 </file>
 
 <file path=customXml/itemProps1.xml><?xml version="1.0" encoding="utf-8"?>
-<ds:datastoreItem xmlns:ds="http://schemas.openxmlformats.org/officeDocument/2006/customXml" ds:itemID="{81B2E6A1-67BF-4D48-A8C6-CF48EE164B8A}">
+<ds:datastoreItem xmlns:ds="http://schemas.openxmlformats.org/officeDocument/2006/customXml" ds:itemID="{9C882696-1F14-4C9C-A635-7FF039A16833}">
   <ds:schemaRefs>
     <ds:schemaRef ds:uri="http://schemas.openxmlformats.org/officeDocument/2006/bibliography"/>
   </ds:schemaRefs>

</xml_diff>